<commit_message>
Add missing answers on homework 7 answer sheet
</commit_message>
<xml_diff>
--- a/hw/hw7/hw7.docx
+++ b/hw/hw7/hw7.docx
@@ -546,6 +546,12 @@
                 <w:rFonts w:ascii="Cambria Math" w:hAnsi="Cambria Math" w:cs="Times New Roman"/>
               </w:rPr>
             </w:pPr>
+            <w:r>
+              <w:rPr>
+                <w:rFonts w:ascii="Cambria Math" w:hAnsi="Cambria Math" w:cs="Times New Roman"/>
+              </w:rPr>
+              <w:t>[c]</w:t>
+            </w:r>
           </w:p>
         </w:tc>
       </w:tr>
@@ -588,6 +594,12 @@
                 <w:rFonts w:ascii="Cambria Math" w:hAnsi="Cambria Math" w:cs="Times New Roman"/>
               </w:rPr>
             </w:pPr>
+            <w:r>
+              <w:rPr>
+                <w:rFonts w:ascii="Cambria Math" w:hAnsi="Cambria Math" w:cs="Times New Roman"/>
+              </w:rPr>
+              <w:t>[d]</w:t>
+            </w:r>
           </w:p>
         </w:tc>
       </w:tr>
@@ -630,6 +642,12 @@
                 <w:rFonts w:ascii="Cambria Math" w:hAnsi="Cambria Math" w:cs="Times New Roman"/>
               </w:rPr>
             </w:pPr>
+            <w:r>
+              <w:rPr>
+                <w:rFonts w:ascii="Cambria Math" w:hAnsi="Cambria Math" w:cs="Times New Roman"/>
+              </w:rPr>
+              <w:t>[b]</w:t>
+            </w:r>
           </w:p>
         </w:tc>
       </w:tr>
@@ -29790,23 +29808,7 @@
           <w:iCs/>
           <w:color w:val="2F5496" w:themeColor="accent1" w:themeShade="BF"/>
         </w:rPr>
-        <w:t xml:space="preserve">See the following pages for the </w:t>
-      </w:r>
-      <w:r>
-        <w:rPr>
-          <w:rFonts w:ascii="Cambria Math" w:hAnsi="Cambria Math" w:cs="Times New Roman"/>
-          <w:iCs/>
-          <w:color w:val="2F5496" w:themeColor="accent1" w:themeShade="BF"/>
-        </w:rPr>
-        <w:t>perceptron and support vector machine</w:t>
-      </w:r>
-      <w:r>
-        <w:rPr>
-          <w:rFonts w:ascii="Cambria Math" w:hAnsi="Cambria Math" w:cs="Times New Roman"/>
-          <w:iCs/>
-          <w:color w:val="2F5496" w:themeColor="accent1" w:themeShade="BF"/>
-        </w:rPr>
-        <w:t xml:space="preserve"> results and the Python 3 source code.</w:t>
+        <w:t>See the following pages for the perceptron and support vector machine results and the Python 3 source code.</w:t>
       </w:r>
     </w:p>
     <w:p>
@@ -30019,21 +30021,7 @@
             <w:rFonts w:ascii="Cambria Math" w:eastAsiaTheme="minorEastAsia" w:hAnsi="Cambria Math" w:cs="Times New Roman"/>
             <w:color w:val="2F5496" w:themeColor="accent1" w:themeShade="BF"/>
           </w:rPr>
-          <m:t>N=1</m:t>
-        </m:r>
-        <m:r>
-          <w:rPr>
-            <w:rFonts w:ascii="Cambria Math" w:eastAsiaTheme="minorEastAsia" w:hAnsi="Cambria Math" w:cs="Times New Roman"/>
-            <w:color w:val="2F5496" w:themeColor="accent1" w:themeShade="BF"/>
-          </w:rPr>
-          <m:t>00</m:t>
-        </m:r>
-        <m:r>
-          <w:rPr>
-            <w:rFonts w:ascii="Cambria Math" w:eastAsiaTheme="minorEastAsia" w:hAnsi="Cambria Math" w:cs="Times New Roman"/>
-            <w:color w:val="2F5496" w:themeColor="accent1" w:themeShade="BF"/>
-          </w:rPr>
-          <m:t>,000</m:t>
+          <m:t>N=100,000</m:t>
         </m:r>
       </m:oMath>
       <w:r>
@@ -30057,55 +30045,7 @@
           <w:iCs/>
           <w:color w:val="2F5496" w:themeColor="accent1" w:themeShade="BF"/>
         </w:rPr>
-        <w:t xml:space="preserve">he </w:t>
-      </w:r>
-      <w:r>
-        <w:rPr>
-          <w:rFonts w:ascii="Cambria Math" w:hAnsi="Cambria Math" w:cs="Times New Roman"/>
-          <w:iCs/>
-          <w:color w:val="2F5496" w:themeColor="accent1" w:themeShade="BF"/>
-        </w:rPr>
-        <w:t xml:space="preserve">sample </w:t>
-      </w:r>
-      <w:r>
-        <w:rPr>
-          <w:rFonts w:ascii="Cambria Math" w:hAnsi="Cambria Math" w:cs="Times New Roman"/>
-          <w:iCs/>
-          <w:color w:val="2F5496" w:themeColor="accent1" w:themeShade="BF"/>
-        </w:rPr>
-        <w:t xml:space="preserve">output used to answer Problems </w:t>
-      </w:r>
-      <w:r>
-        <w:rPr>
-          <w:rFonts w:ascii="Cambria Math" w:hAnsi="Cambria Math" w:cs="Times New Roman"/>
-          <w:iCs/>
-          <w:color w:val="2F5496" w:themeColor="accent1" w:themeShade="BF"/>
-        </w:rPr>
-        <w:t>8</w:t>
-      </w:r>
-      <w:r>
-        <w:rPr>
-          <w:rFonts w:ascii="Cambria Math" w:hAnsi="Cambria Math" w:cs="Times New Roman"/>
-          <w:iCs/>
-          <w:color w:val="2F5496" w:themeColor="accent1" w:themeShade="BF"/>
-        </w:rPr>
-        <w:t>–</w:t>
-      </w:r>
-      <w:r>
-        <w:rPr>
-          <w:rFonts w:ascii="Cambria Math" w:hAnsi="Cambria Math" w:cs="Times New Roman"/>
-          <w:iCs/>
-          <w:color w:val="2F5496" w:themeColor="accent1" w:themeShade="BF"/>
-        </w:rPr>
-        <w:t>10</w:t>
-      </w:r>
-      <w:r>
-        <w:rPr>
-          <w:rFonts w:ascii="Cambria Math" w:hAnsi="Cambria Math" w:cs="Times New Roman"/>
-          <w:iCs/>
-          <w:color w:val="2F5496" w:themeColor="accent1" w:themeShade="BF"/>
-        </w:rPr>
-        <w:t xml:space="preserve"> is</w:t>
+        <w:t>he sample output used to answer Problems 8–10 is</w:t>
       </w:r>
     </w:p>
     <w:p>

</xml_diff>